<commit_message>
Added male <> female as a control variable
</commit_message>
<xml_diff>
--- a/assignment-1/Candidate-call-back-table.docx
+++ b/assignment-1/Candidate-call-back-table.docx
@@ -329,7 +329,7 @@
               <w:rPr>
                 <w:rFonts w:ascii="Times New Roman" w:hAnsi="Times New Roman" w:cs="Times New Roman"/>
               </w:rPr>
-              <w:t>0.021</w:t>
+              <w:t>0.023</w:t>
             </w:r>
           </w:p>
         </w:tc>
@@ -402,7 +402,40 @@
         <w:rPr>
           <w:rFonts w:ascii="Times New Roman" w:hAnsi="Times New Roman" w:cs="Times New Roman"/>
         </w:rPr>
-        <w:t>Notes: Hello, world :) [significant at p == 0.01 and magnitude of effect = 0.14 – regressions predicting getting called back (1 or 0) as a function of whether or not the candidate has an elite school on their cv (1 or 0). Standard OLS standard errors are reported.</w:t>
+        <w:t>Notes: Hello, world :) [significant at p == 0.01 and magnitude of effect = 0.14 – regressions predicting getting called back (1 or 0) as a function of whether or not the candidate has an elite school on their cv (1 or 0). Standard OLS standard errors are reported</w:t>
+      </w:r>
+      <w:proofErr w:type="gramStart"/>
+      <w:r>
+        <w:rPr>
+          <w:rFonts w:ascii="Times New Roman" w:hAnsi="Times New Roman" w:cs="Times New Roman"/>
+        </w:rPr>
+        <w:t>.</w:t>
+      </w:r>
+      <w:r>
+        <w:rPr>
+          <w:rFonts w:ascii="Times New Roman" w:hAnsi="Times New Roman" w:cs="Times New Roman"/>
+        </w:rPr>
+        <w:t xml:space="preserve"> </w:t>
+      </w:r>
+      <w:proofErr w:type="gramEnd"/>
+      <w:r>
+        <w:rPr>
+          <w:rFonts w:ascii="Times New Roman" w:hAnsi="Times New Roman" w:cs="Times New Roman"/>
+        </w:rPr>
+        <w:t>In addition, a control for whether the candidate was a male or female is included (changed R</w:t>
+      </w:r>
+      <w:r>
+        <w:rPr>
+          <w:rFonts w:ascii="Times New Roman" w:hAnsi="Times New Roman" w:cs="Times New Roman"/>
+          <w:vertAlign w:val="superscript"/>
+        </w:rPr>
+        <w:t>2</w:t>
+      </w:r>
+      <w:r>
+        <w:rPr>
+          <w:rFonts w:ascii="Times New Roman" w:hAnsi="Times New Roman" w:cs="Times New Roman"/>
+        </w:rPr>
+        <w:t xml:space="preserve"> from 0.021 to 0.023) – does not appear to make much of a difference.</w:t>
       </w:r>
       <w:bookmarkStart w:id="0" w:name="_GoBack"/>
       <w:bookmarkEnd w:id="0"/>
@@ -412,6 +445,17 @@
         </w:rPr>
         <w:t>]</w:t>
       </w:r>
+    </w:p>
+    <w:p>
+      <w:pPr>
+        <w:widowControl w:val="0"/>
+        <w:autoSpaceDE w:val="0"/>
+        <w:autoSpaceDN w:val="0"/>
+        <w:adjustRightInd w:val="0"/>
+        <w:rPr>
+          <w:rFonts w:ascii="Times New Roman" w:hAnsi="Times New Roman" w:cs="Times New Roman"/>
+        </w:rPr>
+      </w:pPr>
     </w:p>
     <w:sectPr>
       <w:footerReference w:type="default" r:id="rId6"/>

</xml_diff>